<commit_message>
Fixed .gitignore to exclude Google drive trackers
</commit_message>
<xml_diff>
--- a/Syllabus and Outline/Course Information.docx
+++ b/Syllabus and Outline/Course Information.docx
@@ -89,7 +89,16 @@
         </w:numPr>
       </w:pPr>
       <w:r>
-        <w:t>If you have experience in a C like language you should be able to get through the course, but you might have to spend some time learning the basic syntax, pointers, structures, and array. We will also use Python in the later parts of the course to cover raw sockets with Scapy and other concepts.</w:t>
+        <w:t xml:space="preserve">If you have experience in a C like language you should be able to get through the course, but you might have to spend some time learning the basic syntax, pointers, structures, and array. We </w:t>
+      </w:r>
+      <w:r>
+        <w:t>might</w:t>
+      </w:r>
+      <w:r>
+        <w:t xml:space="preserve"> use Python in the later parts of the course to cover </w:t>
+      </w:r>
+      <w:r>
+        <w:t>data serialization.</w:t>
       </w:r>
     </w:p>
     <w:p>
@@ -107,7 +116,15 @@
         </w:numPr>
       </w:pPr>
       <w:r>
-        <w:t>Compiling and linking using gcc or g++ as well as basic use of make.</w:t>
+        <w:t xml:space="preserve">Compiling and linking using </w:t>
+      </w:r>
+      <w:proofErr w:type="spellStart"/>
+      <w:r>
+        <w:t>gcc</w:t>
+      </w:r>
+      <w:proofErr w:type="spellEnd"/>
+      <w:r>
+        <w:t xml:space="preserve"> or g++ as well as basic use of make.</w:t>
       </w:r>
     </w:p>
     <w:p>
@@ -238,10 +255,7 @@
         </w:rPr>
       </w:pPr>
       <w:r>
-        <w:t xml:space="preserve">UDP </w:t>
-      </w:r>
-      <w:r>
-        <w:t>client and server socket API programming.</w:t>
+        <w:t>UDP client and server socket API programming.</w:t>
       </w:r>
     </w:p>
     <w:p>
@@ -273,13 +287,7 @@
         </w:rPr>
       </w:pPr>
       <w:r>
-        <w:t>HTTP</w:t>
-      </w:r>
-      <w:r>
-        <w:t>S</w:t>
-      </w:r>
-      <w:r>
-        <w:t xml:space="preserve"> client and server socket API programming.</w:t>
+        <w:t>HTTPS client and server socket API programming.</w:t>
       </w:r>
     </w:p>
     <w:p>
@@ -616,23 +624,6 @@
     </w:p>
     <w:p>
       <w:pPr>
-        <w:pStyle w:val="ListParagraph"/>
-        <w:numPr>
-          <w:ilvl w:val="0"/>
-          <w:numId w:val="4"/>
-        </w:numPr>
-      </w:pPr>
-    </w:p>
-    <w:p>
-      <w:pPr>
-        <w:rPr>
-          <w:b/>
-          <w:bCs/>
-        </w:rPr>
-      </w:pPr>
-    </w:p>
-    <w:p>
-      <w:pPr>
         <w:rPr>
           <w:b/>
           <w:bCs/>
@@ -706,7 +697,6 @@
         <w:t>Textbook Source Code.zip: Contains the source code and GitHub repo for the textbooks used throughout the course.</w:t>
       </w:r>
     </w:p>
-    <w:p/>
     <w:p>
       <w:pPr>
         <w:rPr>
@@ -734,19 +724,6 @@
           <w:bCs/>
         </w:rPr>
         <w:t>epository:</w:t>
-      </w:r>
-    </w:p>
-    <w:p>
-      <w:pPr>
-        <w:rPr>
-          <w:color w:val="FF0000"/>
-        </w:rPr>
-      </w:pPr>
-      <w:r>
-        <w:rPr>
-          <w:color w:val="FF0000"/>
-        </w:rPr>
-        <w:t>@TODO: make public</w:t>
       </w:r>
     </w:p>
     <w:p>
@@ -759,7 +736,14 @@
         </w:r>
       </w:hyperlink>
     </w:p>
-    <w:p/>
+    <w:p>
+      <w:pPr>
+        <w:rPr>
+          <w:b/>
+          <w:bCs/>
+        </w:rPr>
+      </w:pPr>
+    </w:p>
     <w:p>
       <w:pPr>
         <w:rPr>
@@ -776,12 +760,6 @@
       </w:r>
     </w:p>
     <w:p>
-      <w:pPr>
-        <w:rPr>
-          <w:b/>
-          <w:bCs/>
-        </w:rPr>
-      </w:pPr>
       <w:r>
         <w:rPr>
           <w:b/>
@@ -796,10 +774,34 @@
         </w:rPr>
         <w:t>equired</w:t>
       </w:r>
-    </w:p>
-    <w:p>
-      <w:r>
-        <w:t xml:space="preserve">Lewis Van Winkle, “Hands-On Network Programming with C". Packt Publishing. May 2019. ISBN: </w:t>
+      <w:r>
+        <w:rPr>
+          <w:b/>
+          <w:bCs/>
+        </w:rPr>
+        <w:t xml:space="preserve"> </w:t>
+      </w:r>
+      <w:r>
+        <w:t>(Free access through O’</w:t>
+      </w:r>
+      <w:r>
+        <w:t>R</w:t>
+      </w:r>
+      <w:r>
+        <w:t>eilly learning through DSU).</w:t>
+      </w:r>
+    </w:p>
+    <w:p>
+      <w:r>
+        <w:t xml:space="preserve">Lewis Van Winkle, “Hands-On Network Programming with C". </w:t>
+      </w:r>
+      <w:proofErr w:type="spellStart"/>
+      <w:r>
+        <w:t>Packt</w:t>
+      </w:r>
+      <w:proofErr w:type="spellEnd"/>
+      <w:r>
+        <w:t xml:space="preserve"> Publishing. May 2019. ISBN: </w:t>
       </w:r>
       <w:r>
         <w:t>9781789349863</w:t>
@@ -925,7 +927,15 @@
         <w:t>Foundations of Python Network Programming, Third Edition</w:t>
       </w:r>
       <w:r>
-        <w:t xml:space="preserve">”. Apress. August 2014. </w:t>
+        <w:t xml:space="preserve">”. </w:t>
+      </w:r>
+      <w:proofErr w:type="spellStart"/>
+      <w:r>
+        <w:t>Apress</w:t>
+      </w:r>
+      <w:proofErr w:type="spellEnd"/>
+      <w:r>
+        <w:t xml:space="preserve">. August 2014. </w:t>
       </w:r>
       <w:hyperlink r:id="rId10" w:history="1">
         <w:r>
@@ -953,17 +963,17 @@
           <w:b/>
           <w:bCs/>
         </w:rPr>
+        <w:t>Additional Information</w:t>
+      </w:r>
+    </w:p>
+    <w:p>
+      <w:r>
+        <w:t xml:space="preserve">Our focus will be primarily on the Linux Operating System. While the intent was to cover both Linux and Windows, a few weeks into the course it was determined that supporting cross-platform applications added a lot of complexity and distracted from the main goal which is to learn socket programming. </w:t>
+      </w:r>
+    </w:p>
+    <w:p>
+      <w:r>
         <w:lastRenderedPageBreak/>
-        <w:t>Additional Information</w:t>
-      </w:r>
-    </w:p>
-    <w:p>
-      <w:r>
-        <w:t xml:space="preserve">Our focus will be primarily on the Linux Operating System. While the intent was to cover both Linux and Windows, a few weeks into the course it was determined that supporting cross-platform applications added a lot of complexity and distracted from the main goal which is to learn socket programming. </w:t>
-      </w:r>
-    </w:p>
-    <w:p>
-      <w:r>
         <w:t>All the examples in the book “Hands-On Network Programming with C” are written for both Windows and Linux, for simplicity I’ve modified the code to only support Linux. You can work on the Windows portion of the code if you’d like to.</w:t>
       </w:r>
     </w:p>
@@ -1898,6 +1908,18 @@
       <w:contextualSpacing/>
     </w:pPr>
   </w:style>
+  <w:style w:type="character" w:styleId="FollowedHyperlink">
+    <w:name w:val="FollowedHyperlink"/>
+    <w:basedOn w:val="DefaultParagraphFont"/>
+    <w:uiPriority w:val="99"/>
+    <w:semiHidden/>
+    <w:unhideWhenUsed/>
+    <w:rsid w:val="00901705"/>
+    <w:rPr>
+      <w:color w:val="954F72" w:themeColor="followedHyperlink"/>
+      <w:u w:val="single"/>
+    </w:rPr>
+  </w:style>
 </w:styles>
 </file>
 

</xml_diff>